<commit_message>
Changed Users to Admins
</commit_message>
<xml_diff>
--- a/Quize_DataBase.docx
+++ b/Quize_DataBase.docx
@@ -21,7 +21,7 @@
                 <wp:positionV relativeFrom="paragraph">
                   <wp:posOffset>86360</wp:posOffset>
                 </wp:positionV>
-                <wp:extent cx="1353820" cy="1944370"/>
+                <wp:extent cx="1354455" cy="1945005"/>
                 <wp:effectExtent l="0" t="0" r="0" b="0"/>
                 <wp:wrapNone/>
                 <wp:docPr id="1" name="graphic1"/>
@@ -32,7 +32,7 @@
                       <wps:spPr>
                         <a:xfrm>
                           <a:off x="0" y="0"/>
-                          <a:ext cx="1353240" cy="1943640"/>
+                          <a:ext cx="1353960" cy="1944360"/>
                         </a:xfrm>
                         <a:prstGeom prst="rect">
                           <a:avLst/>
@@ -142,7 +142,7 @@
           </mc:Choice>
           <mc:Fallback>
             <w:pict>
-              <v:rect id="shape_0" ID="graphic1" fillcolor="white" stroked="t" style="position:absolute;margin-left:-3pt;margin-top:6.8pt;width:106.5pt;height:153pt">
+              <v:rect id="shape_0" ID="graphic1" fillcolor="white" stroked="t" style="position:absolute;margin-left:-3pt;margin-top:6.8pt;width:106.55pt;height:153.05pt">
                 <w10:wrap type="square"/>
                 <v:fill o:detectmouseclick="t" type="solid" color2="black"/>
                 <v:stroke color="black" weight="720" joinstyle="round" endcap="flat"/>
@@ -239,7 +239,7 @@
                 <wp:positionV relativeFrom="paragraph">
                   <wp:posOffset>6525260</wp:posOffset>
                 </wp:positionV>
-                <wp:extent cx="1353820" cy="1944370"/>
+                <wp:extent cx="1354455" cy="1945005"/>
                 <wp:effectExtent l="0" t="0" r="0" b="0"/>
                 <wp:wrapNone/>
                 <wp:docPr id="3" name="graphic12"/>
@@ -250,7 +250,7 @@
                       <wps:spPr>
                         <a:xfrm>
                           <a:off x="0" y="0"/>
-                          <a:ext cx="1353240" cy="1943640"/>
+                          <a:ext cx="1353960" cy="1944360"/>
                         </a:xfrm>
                         <a:prstGeom prst="rect">
                           <a:avLst/>
@@ -385,7 +385,7 @@
           </mc:Choice>
           <mc:Fallback>
             <w:pict>
-              <v:rect id="shape_0" ID="graphic12" fillcolor="white" stroked="t" style="position:absolute;margin-left:122.25pt;margin-top:513.8pt;width:106.5pt;height:153pt">
+              <v:rect id="shape_0" ID="graphic12" fillcolor="white" stroked="t" style="position:absolute;margin-left:122.25pt;margin-top:513.8pt;width:106.55pt;height:153.05pt">
                 <w10:wrap type="square"/>
                 <v:fill o:detectmouseclick="t" type="solid" color2="black"/>
                 <v:stroke color="black" weight="720" joinstyle="round" endcap="flat"/>
@@ -507,7 +507,7 @@
                 <wp:positionV relativeFrom="paragraph">
                   <wp:posOffset>2181860</wp:posOffset>
                 </wp:positionV>
-                <wp:extent cx="1353820" cy="1944370"/>
+                <wp:extent cx="1354455" cy="1945005"/>
                 <wp:effectExtent l="0" t="0" r="0" b="0"/>
                 <wp:wrapNone/>
                 <wp:docPr id="5" name="graphic11"/>
@@ -518,7 +518,7 @@
                       <wps:spPr>
                         <a:xfrm>
                           <a:off x="0" y="0"/>
-                          <a:ext cx="1353240" cy="1943640"/>
+                          <a:ext cx="1353960" cy="1944360"/>
                         </a:xfrm>
                         <a:prstGeom prst="rect">
                           <a:avLst/>
@@ -600,7 +600,7 @@
           </mc:Choice>
           <mc:Fallback>
             <w:pict>
-              <v:rect id="shape_0" ID="graphic11" fillcolor="white" stroked="t" style="position:absolute;margin-left:240pt;margin-top:171.8pt;width:106.5pt;height:153pt">
+              <v:rect id="shape_0" ID="graphic11" fillcolor="white" stroked="t" style="position:absolute;margin-left:240pt;margin-top:171.8pt;width:106.55pt;height:153.05pt">
                 <w10:wrap type="square"/>
                 <v:fill o:detectmouseclick="t" type="solid" color2="black"/>
                 <v:stroke color="black" weight="720" joinstyle="round" endcap="flat"/>
@@ -669,7 +669,7 @@
                 <wp:positionV relativeFrom="paragraph">
                   <wp:posOffset>6525260</wp:posOffset>
                 </wp:positionV>
-                <wp:extent cx="1353820" cy="1944370"/>
+                <wp:extent cx="1354455" cy="1945005"/>
                 <wp:effectExtent l="0" t="0" r="0" b="0"/>
                 <wp:wrapNone/>
                 <wp:docPr id="7" name="graphic10"/>
@@ -680,7 +680,7 @@
                       <wps:spPr>
                         <a:xfrm>
                           <a:off x="0" y="0"/>
-                          <a:ext cx="1353240" cy="1943640"/>
+                          <a:ext cx="1353960" cy="1944360"/>
                         </a:xfrm>
                         <a:prstGeom prst="rect">
                           <a:avLst/>
@@ -799,7 +799,7 @@
           </mc:Choice>
           <mc:Fallback>
             <w:pict>
-              <v:rect id="shape_0" ID="graphic10" fillcolor="white" stroked="t" style="position:absolute;margin-left:363pt;margin-top:513.8pt;width:106.5pt;height:153pt">
+              <v:rect id="shape_0" ID="graphic10" fillcolor="white" stroked="t" style="position:absolute;margin-left:363pt;margin-top:513.8pt;width:106.55pt;height:153.05pt">
                 <w10:wrap type="square"/>
                 <v:fill o:detectmouseclick="t" type="solid" color2="black"/>
                 <v:stroke color="black" weight="720" joinstyle="round" endcap="flat"/>
@@ -905,7 +905,7 @@
                 <wp:positionV relativeFrom="paragraph">
                   <wp:posOffset>6525260</wp:posOffset>
                 </wp:positionV>
-                <wp:extent cx="1353820" cy="1944370"/>
+                <wp:extent cx="1354455" cy="1945005"/>
                 <wp:effectExtent l="0" t="0" r="0" b="0"/>
                 <wp:wrapNone/>
                 <wp:docPr id="9" name="Frame1"/>
@@ -916,7 +916,7 @@
                       <wps:spPr>
                         <a:xfrm>
                           <a:off x="0" y="0"/>
-                          <a:ext cx="1353240" cy="1943640"/>
+                          <a:ext cx="1353960" cy="1944360"/>
                         </a:xfrm>
                         <a:prstGeom prst="rect">
                           <a:avLst/>
@@ -1049,7 +1049,7 @@
           </mc:Choice>
           <mc:Fallback>
             <w:pict>
-              <v:rect id="shape_0" ID="Frame1" fillcolor="white" stroked="t" style="position:absolute;margin-left:244.5pt;margin-top:513.8pt;width:106.5pt;height:153pt">
+              <v:rect id="shape_0" ID="Frame1" fillcolor="white" stroked="t" style="position:absolute;margin-left:244.5pt;margin-top:513.8pt;width:106.55pt;height:153.05pt">
                 <w10:wrap type="square"/>
                 <v:fill o:detectmouseclick="t" type="solid" color2="black"/>
                 <v:stroke color="black" weight="720" joinstyle="round" endcap="flat"/>
@@ -1169,7 +1169,7 @@
                 <wp:positionV relativeFrom="paragraph">
                   <wp:posOffset>4582160</wp:posOffset>
                 </wp:positionV>
-                <wp:extent cx="1353820" cy="1944370"/>
+                <wp:extent cx="1354455" cy="1945005"/>
                 <wp:effectExtent l="0" t="0" r="0" b="0"/>
                 <wp:wrapNone/>
                 <wp:docPr id="11" name="graphic9"/>
@@ -1180,7 +1180,7 @@
                       <wps:spPr>
                         <a:xfrm>
                           <a:off x="0" y="0"/>
-                          <a:ext cx="1353240" cy="1943640"/>
+                          <a:ext cx="1353960" cy="1944360"/>
                         </a:xfrm>
                         <a:prstGeom prst="rect">
                           <a:avLst/>
@@ -1207,9 +1207,7 @@
                             <w:pPr>
                               <w:pStyle w:val="FrameContents"/>
                               <w:jc w:val="center"/>
-                              <w:rPr>
-                                <w:color w:val="00000A"/>
-                              </w:rPr>
+                              <w:rPr/>
                             </w:pPr>
                             <w:r>
                               <w:rPr>
@@ -1217,7 +1215,7 @@
                                 <w:color w:val="00000A"/>
                                 <w:u w:val="single"/>
                               </w:rPr>
-                              <w:t>Users</w:t>
+                              <w:t>Admins</w:t>
                             </w:r>
                           </w:p>
                           <w:p>
@@ -1285,7 +1283,7 @@
           </mc:Choice>
           <mc:Fallback>
             <w:pict>
-              <v:rect id="shape_0" ID="graphic9" fillcolor="#ffff99" stroked="t" style="position:absolute;margin-left:-3pt;margin-top:360.8pt;width:106.5pt;height:153pt">
+              <v:rect id="shape_0" ID="graphic9" fillcolor="#ffff99" stroked="t" style="position:absolute;margin-left:-3pt;margin-top:360.8pt;width:106.55pt;height:153.05pt">
                 <w10:wrap type="square"/>
                 <v:fill o:detectmouseclick="t" type="solid" color2="#000066"/>
                 <v:stroke color="black" weight="720" joinstyle="round" endcap="flat"/>
@@ -1295,9 +1293,7 @@
                       <w:pPr>
                         <w:pStyle w:val="FrameContents"/>
                         <w:jc w:val="center"/>
-                        <w:rPr>
-                          <w:color w:val="00000A"/>
-                        </w:rPr>
+                        <w:rPr/>
                       </w:pPr>
                       <w:r>
                         <w:rPr>
@@ -1305,7 +1301,7 @@
                           <w:color w:val="00000A"/>
                           <w:u w:val="single"/>
                         </w:rPr>
-                        <w:t>Users</w:t>
+                        <w:t>Admins</w:t>
                       </w:r>
                     </w:p>
                     <w:p>
@@ -1377,7 +1373,7 @@
                 <wp:positionV relativeFrom="paragraph">
                   <wp:posOffset>4344035</wp:posOffset>
                 </wp:positionV>
-                <wp:extent cx="1353820" cy="1944370"/>
+                <wp:extent cx="1354455" cy="1945005"/>
                 <wp:effectExtent l="0" t="0" r="0" b="0"/>
                 <wp:wrapNone/>
                 <wp:docPr id="13" name="graphic8"/>
@@ -1388,7 +1384,7 @@
                       <wps:spPr>
                         <a:xfrm>
                           <a:off x="0" y="0"/>
-                          <a:ext cx="1353240" cy="1943640"/>
+                          <a:ext cx="1353960" cy="1944360"/>
                         </a:xfrm>
                         <a:prstGeom prst="rect">
                           <a:avLst/>
@@ -1484,7 +1480,7 @@
           </mc:Choice>
           <mc:Fallback>
             <w:pict>
-              <v:rect id="shape_0" ID="graphic8" fillcolor="white" stroked="t" style="position:absolute;margin-left:244.5pt;margin-top:342.05pt;width:106.5pt;height:153pt">
+              <v:rect id="shape_0" ID="graphic8" fillcolor="white" stroked="t" style="position:absolute;margin-left:244.5pt;margin-top:342.05pt;width:106.55pt;height:153.05pt">
                 <w10:wrap type="square"/>
                 <v:fill o:detectmouseclick="t" type="solid" color2="black"/>
                 <v:stroke color="black" weight="720" joinstyle="round" endcap="flat"/>
@@ -1567,7 +1563,7 @@
                 <wp:positionV relativeFrom="paragraph">
                   <wp:posOffset>4182110</wp:posOffset>
                 </wp:positionV>
-                <wp:extent cx="1353820" cy="2106295"/>
+                <wp:extent cx="1354455" cy="2106930"/>
                 <wp:effectExtent l="0" t="0" r="0" b="0"/>
                 <wp:wrapNone/>
                 <wp:docPr id="15" name="graphic7"/>
@@ -1578,7 +1574,7 @@
                       <wps:spPr>
                         <a:xfrm>
                           <a:off x="0" y="0"/>
-                          <a:ext cx="1353240" cy="2105640"/>
+                          <a:ext cx="1353960" cy="2106360"/>
                         </a:xfrm>
                         <a:prstGeom prst="rect">
                           <a:avLst/>
@@ -1733,7 +1729,7 @@
           </mc:Choice>
           <mc:Fallback>
             <w:pict>
-              <v:rect id="shape_0" ID="graphic7" fillcolor="white" stroked="t" style="position:absolute;margin-left:362.25pt;margin-top:329.3pt;width:106.5pt;height:165.75pt">
+              <v:rect id="shape_0" ID="graphic7" fillcolor="white" stroked="t" style="position:absolute;margin-left:362.25pt;margin-top:329.3pt;width:106.55pt;height:165.8pt">
                 <w10:wrap type="square"/>
                 <v:fill o:detectmouseclick="t" type="solid" color2="black"/>
                 <v:stroke color="black" weight="720" joinstyle="round" endcap="flat"/>
@@ -1875,7 +1871,7 @@
                 <wp:positionV relativeFrom="paragraph">
                   <wp:posOffset>2181860</wp:posOffset>
                 </wp:positionV>
-                <wp:extent cx="1353820" cy="1944370"/>
+                <wp:extent cx="1354455" cy="1945005"/>
                 <wp:effectExtent l="0" t="0" r="0" b="0"/>
                 <wp:wrapNone/>
                 <wp:docPr id="17" name="graphic6"/>
@@ -1886,7 +1882,7 @@
                       <wps:spPr>
                         <a:xfrm>
                           <a:off x="0" y="0"/>
-                          <a:ext cx="1353240" cy="1943640"/>
+                          <a:ext cx="1353960" cy="1944360"/>
                         </a:xfrm>
                         <a:prstGeom prst="rect">
                           <a:avLst/>
@@ -1994,7 +1990,7 @@
           </mc:Choice>
           <mc:Fallback>
             <w:pict>
-              <v:rect id="shape_0" ID="graphic6" fillcolor="white" stroked="t" style="position:absolute;margin-left:362.25pt;margin-top:171.8pt;width:106.5pt;height:153pt">
+              <v:rect id="shape_0" ID="graphic6" fillcolor="white" stroked="t" style="position:absolute;margin-left:362.25pt;margin-top:171.8pt;width:106.55pt;height:153.05pt">
                 <w10:wrap type="square"/>
                 <v:fill o:detectmouseclick="t" type="solid" color2="black"/>
                 <v:stroke color="black" weight="720" joinstyle="round" endcap="flat"/>
@@ -2089,7 +2085,7 @@
                 <wp:positionV relativeFrom="paragraph">
                   <wp:posOffset>86360</wp:posOffset>
                 </wp:positionV>
-                <wp:extent cx="1353820" cy="1944370"/>
+                <wp:extent cx="1354455" cy="1945005"/>
                 <wp:effectExtent l="0" t="0" r="0" b="0"/>
                 <wp:wrapNone/>
                 <wp:docPr id="19" name="graphic5"/>
@@ -2100,7 +2096,7 @@
                       <wps:spPr>
                         <a:xfrm>
                           <a:off x="0" y="0"/>
-                          <a:ext cx="1353240" cy="1943640"/>
+                          <a:ext cx="1353960" cy="1944360"/>
                         </a:xfrm>
                         <a:prstGeom prst="rect">
                           <a:avLst/>
@@ -2208,7 +2204,7 @@
           </mc:Choice>
           <mc:Fallback>
             <w:pict>
-              <v:rect id="shape_0" ID="graphic5" fillcolor="white" stroked="t" style="position:absolute;margin-left:358.5pt;margin-top:6.8pt;width:106.5pt;height:153pt">
+              <v:rect id="shape_0" ID="graphic5" fillcolor="white" stroked="t" style="position:absolute;margin-left:358.5pt;margin-top:6.8pt;width:106.55pt;height:153.05pt">
                 <w10:wrap type="square"/>
                 <v:fill o:detectmouseclick="t" type="solid" color2="black"/>
                 <v:stroke color="black" weight="720" joinstyle="round" endcap="flat"/>
@@ -2303,7 +2299,7 @@
                 <wp:positionV relativeFrom="paragraph">
                   <wp:posOffset>86360</wp:posOffset>
                 </wp:positionV>
-                <wp:extent cx="1353820" cy="1944370"/>
+                <wp:extent cx="1354455" cy="1945005"/>
                 <wp:effectExtent l="0" t="0" r="0" b="0"/>
                 <wp:wrapNone/>
                 <wp:docPr id="21" name="graphic4"/>
@@ -2314,7 +2310,7 @@
                       <wps:spPr>
                         <a:xfrm>
                           <a:off x="0" y="0"/>
-                          <a:ext cx="1353240" cy="1943640"/>
+                          <a:ext cx="1353960" cy="1944360"/>
                         </a:xfrm>
                         <a:prstGeom prst="rect">
                           <a:avLst/>
@@ -2422,7 +2418,7 @@
           </mc:Choice>
           <mc:Fallback>
             <w:pict>
-              <v:rect id="shape_0" ID="graphic4" fillcolor="#ffff99" stroked="t" style="position:absolute;margin-left:240pt;margin-top:6.8pt;width:106.5pt;height:153pt">
+              <v:rect id="shape_0" ID="graphic4" fillcolor="#ffff99" stroked="t" style="position:absolute;margin-left:240pt;margin-top:6.8pt;width:106.55pt;height:153.05pt">
                 <w10:wrap type="square"/>
                 <v:fill o:detectmouseclick="t" type="solid" color2="#000066"/>
                 <v:stroke color="black" weight="720" joinstyle="round" endcap="flat"/>
@@ -2517,7 +2513,7 @@
                 <wp:positionV relativeFrom="paragraph">
                   <wp:posOffset>86360</wp:posOffset>
                 </wp:positionV>
-                <wp:extent cx="1353820" cy="1944370"/>
+                <wp:extent cx="1354455" cy="1945005"/>
                 <wp:effectExtent l="0" t="0" r="0" b="0"/>
                 <wp:wrapNone/>
                 <wp:docPr id="23" name="graphic3"/>
@@ -2528,7 +2524,7 @@
                       <wps:spPr>
                         <a:xfrm>
                           <a:off x="0" y="0"/>
-                          <a:ext cx="1353240" cy="1943640"/>
+                          <a:ext cx="1353960" cy="1944360"/>
                         </a:xfrm>
                         <a:prstGeom prst="rect">
                           <a:avLst/>
@@ -2638,7 +2634,7 @@
           </mc:Choice>
           <mc:Fallback>
             <w:pict>
-              <v:rect id="shape_0" ID="graphic3" fillcolor="white" stroked="t" style="position:absolute;margin-left:122.25pt;margin-top:6.8pt;width:106.5pt;height:153pt">
+              <v:rect id="shape_0" ID="graphic3" fillcolor="white" stroked="t" style="position:absolute;margin-left:122.25pt;margin-top:6.8pt;width:106.55pt;height:153.05pt">
                 <w10:wrap type="square"/>
                 <v:fill o:detectmouseclick="t" type="solid" color2="black"/>
                 <v:stroke color="black" weight="720" joinstyle="round" endcap="flat"/>
@@ -2735,7 +2731,7 @@
                 <wp:positionV relativeFrom="paragraph">
                   <wp:posOffset>2229485</wp:posOffset>
                 </wp:positionV>
-                <wp:extent cx="1353820" cy="2230120"/>
+                <wp:extent cx="1354455" cy="2230755"/>
                 <wp:effectExtent l="0" t="0" r="0" b="0"/>
                 <wp:wrapNone/>
                 <wp:docPr id="25" name="graphic2"/>
@@ -2746,7 +2742,7 @@
                       <wps:spPr>
                         <a:xfrm>
                           <a:off x="0" y="0"/>
-                          <a:ext cx="1353240" cy="2229480"/>
+                          <a:ext cx="1353960" cy="2230200"/>
                         </a:xfrm>
                         <a:prstGeom prst="rect">
                           <a:avLst/>
@@ -2884,7 +2880,7 @@
           </mc:Choice>
           <mc:Fallback>
             <w:pict>
-              <v:rect id="shape_0" ID="graphic2" fillcolor="white" stroked="t" style="position:absolute;margin-left:-3pt;margin-top:175.55pt;width:106.5pt;height:175.5pt">
+              <v:rect id="shape_0" ID="graphic2" fillcolor="white" stroked="t" style="position:absolute;margin-left:-3pt;margin-top:175.55pt;width:106.55pt;height:175.55pt">
                 <w10:wrap type="square"/>
                 <v:fill o:detectmouseclick="t" type="solid" color2="black"/>
                 <v:stroke color="black" weight="720" joinstyle="round" endcap="flat"/>

</xml_diff>

<commit_message>
Quizzes table and model
</commit_message>
<xml_diff>
--- a/Quize_DataBase.docx
+++ b/Quize_DataBase.docx
@@ -21,7 +21,7 @@
                 <wp:positionV relativeFrom="paragraph">
                   <wp:posOffset>86360</wp:posOffset>
                 </wp:positionV>
-                <wp:extent cx="1355090" cy="1945640"/>
+                <wp:extent cx="1355725" cy="1946275"/>
                 <wp:effectExtent l="0" t="0" r="0" b="0"/>
                 <wp:wrapNone/>
                 <wp:docPr id="1" name="graphic1"/>
@@ -32,7 +32,7 @@
                       <wps:spPr>
                         <a:xfrm>
                           <a:off x="0" y="0"/>
-                          <a:ext cx="1354320" cy="1945080"/>
+                          <a:ext cx="1355040" cy="1945800"/>
                         </a:xfrm>
                         <a:prstGeom prst="rect">
                           <a:avLst/>
@@ -142,7 +142,7 @@
           </mc:Choice>
           <mc:Fallback>
             <w:pict>
-              <v:rect id="shape_0" ID="graphic1" fillcolor="white" stroked="t" style="position:absolute;margin-left:-3pt;margin-top:6.8pt;width:106.6pt;height:153.1pt">
+              <v:rect id="shape_0" ID="graphic1" fillcolor="white" stroked="t" style="position:absolute;margin-left:-3pt;margin-top:6.8pt;width:106.65pt;height:153.15pt">
                 <w10:wrap type="square"/>
                 <v:fill o:detectmouseclick="t" type="solid" color2="black"/>
                 <v:stroke color="black" weight="720" joinstyle="round" endcap="flat"/>
@@ -239,7 +239,7 @@
                 <wp:positionV relativeFrom="paragraph">
                   <wp:posOffset>6525260</wp:posOffset>
                 </wp:positionV>
-                <wp:extent cx="1355090" cy="1945640"/>
+                <wp:extent cx="1355725" cy="1946275"/>
                 <wp:effectExtent l="0" t="0" r="0" b="0"/>
                 <wp:wrapNone/>
                 <wp:docPr id="3" name="graphic12"/>
@@ -250,7 +250,7 @@
                       <wps:spPr>
                         <a:xfrm>
                           <a:off x="0" y="0"/>
-                          <a:ext cx="1354320" cy="1945080"/>
+                          <a:ext cx="1355040" cy="1945800"/>
                         </a:xfrm>
                         <a:prstGeom prst="rect">
                           <a:avLst/>
@@ -385,7 +385,7 @@
           </mc:Choice>
           <mc:Fallback>
             <w:pict>
-              <v:rect id="shape_0" ID="graphic12" fillcolor="white" stroked="t" style="position:absolute;margin-left:122.25pt;margin-top:513.8pt;width:106.6pt;height:153.1pt">
+              <v:rect id="shape_0" ID="graphic12" fillcolor="white" stroked="t" style="position:absolute;margin-left:122.25pt;margin-top:513.8pt;width:106.65pt;height:153.15pt">
                 <w10:wrap type="square"/>
                 <v:fill o:detectmouseclick="t" type="solid" color2="black"/>
                 <v:stroke color="black" weight="720" joinstyle="round" endcap="flat"/>
@@ -507,7 +507,7 @@
                 <wp:positionV relativeFrom="paragraph">
                   <wp:posOffset>2181860</wp:posOffset>
                 </wp:positionV>
-                <wp:extent cx="1355090" cy="1945640"/>
+                <wp:extent cx="1355725" cy="1946275"/>
                 <wp:effectExtent l="0" t="0" r="0" b="0"/>
                 <wp:wrapNone/>
                 <wp:docPr id="5" name="graphic11"/>
@@ -518,7 +518,7 @@
                       <wps:spPr>
                         <a:xfrm>
                           <a:off x="0" y="0"/>
-                          <a:ext cx="1354320" cy="1945080"/>
+                          <a:ext cx="1355040" cy="1945800"/>
                         </a:xfrm>
                         <a:prstGeom prst="rect">
                           <a:avLst/>
@@ -600,7 +600,7 @@
           </mc:Choice>
           <mc:Fallback>
             <w:pict>
-              <v:rect id="shape_0" ID="graphic11" fillcolor="white" stroked="t" style="position:absolute;margin-left:240pt;margin-top:171.8pt;width:106.6pt;height:153.1pt">
+              <v:rect id="shape_0" ID="graphic11" fillcolor="white" stroked="t" style="position:absolute;margin-left:240pt;margin-top:171.8pt;width:106.65pt;height:153.15pt">
                 <w10:wrap type="square"/>
                 <v:fill o:detectmouseclick="t" type="solid" color2="black"/>
                 <v:stroke color="black" weight="720" joinstyle="round" endcap="flat"/>
@@ -669,7 +669,7 @@
                 <wp:positionV relativeFrom="paragraph">
                   <wp:posOffset>6525260</wp:posOffset>
                 </wp:positionV>
-                <wp:extent cx="1355090" cy="1945640"/>
+                <wp:extent cx="1355725" cy="1946275"/>
                 <wp:effectExtent l="0" t="0" r="0" b="0"/>
                 <wp:wrapNone/>
                 <wp:docPr id="7" name="graphic10"/>
@@ -680,7 +680,7 @@
                       <wps:spPr>
                         <a:xfrm>
                           <a:off x="0" y="0"/>
-                          <a:ext cx="1354320" cy="1945080"/>
+                          <a:ext cx="1355040" cy="1945800"/>
                         </a:xfrm>
                         <a:prstGeom prst="rect">
                           <a:avLst/>
@@ -799,7 +799,7 @@
           </mc:Choice>
           <mc:Fallback>
             <w:pict>
-              <v:rect id="shape_0" ID="graphic10" fillcolor="white" stroked="t" style="position:absolute;margin-left:363pt;margin-top:513.8pt;width:106.6pt;height:153.1pt">
+              <v:rect id="shape_0" ID="graphic10" fillcolor="white" stroked="t" style="position:absolute;margin-left:363pt;margin-top:513.8pt;width:106.65pt;height:153.15pt">
                 <w10:wrap type="square"/>
                 <v:fill o:detectmouseclick="t" type="solid" color2="black"/>
                 <v:stroke color="black" weight="720" joinstyle="round" endcap="flat"/>
@@ -905,7 +905,7 @@
                 <wp:positionV relativeFrom="paragraph">
                   <wp:posOffset>6525260</wp:posOffset>
                 </wp:positionV>
-                <wp:extent cx="1355090" cy="1945640"/>
+                <wp:extent cx="1355725" cy="1946275"/>
                 <wp:effectExtent l="0" t="0" r="0" b="0"/>
                 <wp:wrapNone/>
                 <wp:docPr id="9" name="Frame1"/>
@@ -916,7 +916,7 @@
                       <wps:spPr>
                         <a:xfrm>
                           <a:off x="0" y="0"/>
-                          <a:ext cx="1354320" cy="1945080"/>
+                          <a:ext cx="1355040" cy="1945800"/>
                         </a:xfrm>
                         <a:prstGeom prst="rect">
                           <a:avLst/>
@@ -1049,7 +1049,7 @@
           </mc:Choice>
           <mc:Fallback>
             <w:pict>
-              <v:rect id="shape_0" ID="Frame1" fillcolor="white" stroked="t" style="position:absolute;margin-left:244.5pt;margin-top:513.8pt;width:106.6pt;height:153.1pt">
+              <v:rect id="shape_0" ID="Frame1" fillcolor="white" stroked="t" style="position:absolute;margin-left:244.5pt;margin-top:513.8pt;width:106.65pt;height:153.15pt">
                 <w10:wrap type="square"/>
                 <v:fill o:detectmouseclick="t" type="solid" color2="black"/>
                 <v:stroke color="black" weight="720" joinstyle="round" endcap="flat"/>
@@ -1169,7 +1169,7 @@
                 <wp:positionV relativeFrom="paragraph">
                   <wp:posOffset>4582160</wp:posOffset>
                 </wp:positionV>
-                <wp:extent cx="1355090" cy="1945640"/>
+                <wp:extent cx="1355725" cy="1946275"/>
                 <wp:effectExtent l="0" t="0" r="0" b="0"/>
                 <wp:wrapNone/>
                 <wp:docPr id="11" name="graphic9"/>
@@ -1180,7 +1180,7 @@
                       <wps:spPr>
                         <a:xfrm>
                           <a:off x="0" y="0"/>
-                          <a:ext cx="1354320" cy="1945080"/>
+                          <a:ext cx="1355040" cy="1945800"/>
                         </a:xfrm>
                         <a:prstGeom prst="rect">
                           <a:avLst/>
@@ -1283,7 +1283,7 @@
           </mc:Choice>
           <mc:Fallback>
             <w:pict>
-              <v:rect id="shape_0" ID="graphic9" fillcolor="#ffff99" stroked="t" style="position:absolute;margin-left:-3pt;margin-top:360.8pt;width:106.6pt;height:153.1pt">
+              <v:rect id="shape_0" ID="graphic9" fillcolor="#ffff99" stroked="t" style="position:absolute;margin-left:-3pt;margin-top:360.8pt;width:106.65pt;height:153.15pt">
                 <w10:wrap type="square"/>
                 <v:fill o:detectmouseclick="t" type="solid" color2="#000066"/>
                 <v:stroke color="black" weight="720" joinstyle="round" endcap="flat"/>
@@ -1373,7 +1373,7 @@
                 <wp:positionV relativeFrom="paragraph">
                   <wp:posOffset>4344035</wp:posOffset>
                 </wp:positionV>
-                <wp:extent cx="1355090" cy="1945640"/>
+                <wp:extent cx="1355725" cy="1946275"/>
                 <wp:effectExtent l="0" t="0" r="0" b="0"/>
                 <wp:wrapNone/>
                 <wp:docPr id="13" name="graphic8"/>
@@ -1384,7 +1384,7 @@
                       <wps:spPr>
                         <a:xfrm>
                           <a:off x="0" y="0"/>
-                          <a:ext cx="1354320" cy="1945080"/>
+                          <a:ext cx="1355040" cy="1945800"/>
                         </a:xfrm>
                         <a:prstGeom prst="rect">
                           <a:avLst/>
@@ -1476,7 +1476,7 @@
           </mc:Choice>
           <mc:Fallback>
             <w:pict>
-              <v:rect id="shape_0" ID="graphic8" fillcolor="white" stroked="t" style="position:absolute;margin-left:244.5pt;margin-top:342.05pt;width:106.6pt;height:153.1pt">
+              <v:rect id="shape_0" ID="graphic8" fillcolor="white" stroked="t" style="position:absolute;margin-left:244.5pt;margin-top:342.05pt;width:106.65pt;height:153.15pt">
                 <w10:wrap type="square"/>
                 <v:fill o:detectmouseclick="t" type="solid" color2="black"/>
                 <v:stroke color="black" weight="720" joinstyle="round" endcap="flat"/>
@@ -1555,7 +1555,7 @@
                 <wp:positionV relativeFrom="paragraph">
                   <wp:posOffset>4182110</wp:posOffset>
                 </wp:positionV>
-                <wp:extent cx="1355090" cy="2107565"/>
+                <wp:extent cx="1355725" cy="2108200"/>
                 <wp:effectExtent l="0" t="0" r="0" b="0"/>
                 <wp:wrapNone/>
                 <wp:docPr id="15" name="graphic7"/>
@@ -1566,7 +1566,7 @@
                       <wps:spPr>
                         <a:xfrm>
                           <a:off x="0" y="0"/>
-                          <a:ext cx="1354320" cy="2107080"/>
+                          <a:ext cx="1355040" cy="2107440"/>
                         </a:xfrm>
                         <a:prstGeom prst="rect">
                           <a:avLst/>
@@ -1717,7 +1717,7 @@
           </mc:Choice>
           <mc:Fallback>
             <w:pict>
-              <v:rect id="shape_0" ID="graphic7" fillcolor="white" stroked="t" style="position:absolute;margin-left:362.25pt;margin-top:329.3pt;width:106.6pt;height:165.85pt">
+              <v:rect id="shape_0" ID="graphic7" fillcolor="white" stroked="t" style="position:absolute;margin-left:362.25pt;margin-top:329.3pt;width:106.65pt;height:165.9pt">
                 <w10:wrap type="square"/>
                 <v:fill o:detectmouseclick="t" type="solid" color2="black"/>
                 <v:stroke color="black" weight="720" joinstyle="round" endcap="flat"/>
@@ -1855,7 +1855,7 @@
                 <wp:positionV relativeFrom="paragraph">
                   <wp:posOffset>2181860</wp:posOffset>
                 </wp:positionV>
-                <wp:extent cx="1355090" cy="1945640"/>
+                <wp:extent cx="1355725" cy="1946275"/>
                 <wp:effectExtent l="0" t="0" r="0" b="0"/>
                 <wp:wrapNone/>
                 <wp:docPr id="17" name="graphic6"/>
@@ -1866,7 +1866,7 @@
                       <wps:spPr>
                         <a:xfrm>
                           <a:off x="0" y="0"/>
-                          <a:ext cx="1354320" cy="1945080"/>
+                          <a:ext cx="1355040" cy="1945800"/>
                         </a:xfrm>
                         <a:prstGeom prst="rect">
                           <a:avLst/>
@@ -1903,7 +1903,23 @@
                                 <w:color w:val="00000A"/>
                                 <w:u w:val="single"/>
                               </w:rPr>
-                              <w:t>Quizes</w:t>
+                              <w:t>Quiz</w:t>
+                            </w:r>
+                            <w:r>
+                              <w:rPr>
+                                <w:b/>
+                                <w:color w:val="00000A"/>
+                                <w:u w:val="single"/>
+                              </w:rPr>
+                              <w:t>z</w:t>
+                            </w:r>
+                            <w:r>
+                              <w:rPr>
+                                <w:b/>
+                                <w:color w:val="00000A"/>
+                                <w:u w:val="single"/>
+                              </w:rPr>
+                              <w:t>es</w:t>
                             </w:r>
                           </w:p>
                           <w:p>
@@ -1931,7 +1947,7 @@
                               <w:rPr>
                                 <w:color w:val="00000A"/>
                               </w:rPr>
-                              <w:t>QuizDescription</w:t>
+                              <w:t>Description</w:t>
                             </w:r>
                           </w:p>
                           <w:p>
@@ -1974,7 +1990,7 @@
           </mc:Choice>
           <mc:Fallback>
             <w:pict>
-              <v:rect id="shape_0" ID="graphic6" fillcolor="white" stroked="t" style="position:absolute;margin-left:362.25pt;margin-top:171.8pt;width:106.6pt;height:153.1pt">
+              <v:rect id="shape_0" ID="graphic6" fillcolor="white" stroked="t" style="position:absolute;margin-left:362.25pt;margin-top:171.8pt;width:106.65pt;height:153.15pt">
                 <w10:wrap type="square"/>
                 <v:fill o:detectmouseclick="t" type="solid" color2="black"/>
                 <v:stroke color="black" weight="720" joinstyle="round" endcap="flat"/>
@@ -1994,7 +2010,23 @@
                           <w:color w:val="00000A"/>
                           <w:u w:val="single"/>
                         </w:rPr>
-                        <w:t>Quizes</w:t>
+                        <w:t>Quiz</w:t>
+                      </w:r>
+                      <w:r>
+                        <w:rPr>
+                          <w:b/>
+                          <w:color w:val="00000A"/>
+                          <w:u w:val="single"/>
+                        </w:rPr>
+                        <w:t>z</w:t>
+                      </w:r>
+                      <w:r>
+                        <w:rPr>
+                          <w:b/>
+                          <w:color w:val="00000A"/>
+                          <w:u w:val="single"/>
+                        </w:rPr>
+                        <w:t>es</w:t>
                       </w:r>
                     </w:p>
                     <w:p>
@@ -2022,7 +2054,7 @@
                         <w:rPr>
                           <w:color w:val="00000A"/>
                         </w:rPr>
-                        <w:t>QuizDescription</w:t>
+                        <w:t>Description</w:t>
                       </w:r>
                     </w:p>
                     <w:p>
@@ -2069,7 +2101,7 @@
                 <wp:positionV relativeFrom="paragraph">
                   <wp:posOffset>86360</wp:posOffset>
                 </wp:positionV>
-                <wp:extent cx="1355090" cy="1945640"/>
+                <wp:extent cx="1355725" cy="1946275"/>
                 <wp:effectExtent l="0" t="0" r="0" b="0"/>
                 <wp:wrapNone/>
                 <wp:docPr id="19" name="graphic5"/>
@@ -2080,7 +2112,7 @@
                       <wps:spPr>
                         <a:xfrm>
                           <a:off x="0" y="0"/>
-                          <a:ext cx="1354320" cy="1945080"/>
+                          <a:ext cx="1355040" cy="1945800"/>
                         </a:xfrm>
                         <a:prstGeom prst="rect">
                           <a:avLst/>
@@ -2188,7 +2220,7 @@
           </mc:Choice>
           <mc:Fallback>
             <w:pict>
-              <v:rect id="shape_0" ID="graphic5" fillcolor="#ffff99" stroked="t" style="position:absolute;margin-left:358.5pt;margin-top:6.8pt;width:106.6pt;height:153.1pt">
+              <v:rect id="shape_0" ID="graphic5" fillcolor="#ffff99" stroked="t" style="position:absolute;margin-left:358.5pt;margin-top:6.8pt;width:106.65pt;height:153.15pt">
                 <w10:wrap type="square"/>
                 <v:fill o:detectmouseclick="t" type="solid" color2="#000066"/>
                 <v:stroke color="black" weight="720" joinstyle="round" endcap="flat"/>
@@ -2283,7 +2315,7 @@
                 <wp:positionV relativeFrom="paragraph">
                   <wp:posOffset>86360</wp:posOffset>
                 </wp:positionV>
-                <wp:extent cx="1355090" cy="1945640"/>
+                <wp:extent cx="1355725" cy="1946275"/>
                 <wp:effectExtent l="0" t="0" r="0" b="0"/>
                 <wp:wrapNone/>
                 <wp:docPr id="21" name="graphic4"/>
@@ -2294,7 +2326,7 @@
                       <wps:spPr>
                         <a:xfrm>
                           <a:off x="0" y="0"/>
-                          <a:ext cx="1354320" cy="1945080"/>
+                          <a:ext cx="1355040" cy="1945800"/>
                         </a:xfrm>
                         <a:prstGeom prst="rect">
                           <a:avLst/>
@@ -2402,7 +2434,7 @@
           </mc:Choice>
           <mc:Fallback>
             <w:pict>
-              <v:rect id="shape_0" ID="graphic4" fillcolor="#ffff99" stroked="t" style="position:absolute;margin-left:240pt;margin-top:6.8pt;width:106.6pt;height:153.1pt">
+              <v:rect id="shape_0" ID="graphic4" fillcolor="#ffff99" stroked="t" style="position:absolute;margin-left:240pt;margin-top:6.8pt;width:106.65pt;height:153.15pt">
                 <w10:wrap type="square"/>
                 <v:fill o:detectmouseclick="t" type="solid" color2="#000066"/>
                 <v:stroke color="black" weight="720" joinstyle="round" endcap="flat"/>
@@ -2497,7 +2529,7 @@
                 <wp:positionV relativeFrom="paragraph">
                   <wp:posOffset>86360</wp:posOffset>
                 </wp:positionV>
-                <wp:extent cx="1355090" cy="1945640"/>
+                <wp:extent cx="1355725" cy="1946275"/>
                 <wp:effectExtent l="0" t="0" r="0" b="0"/>
                 <wp:wrapNone/>
                 <wp:docPr id="23" name="graphic3"/>
@@ -2508,7 +2540,7 @@
                       <wps:spPr>
                         <a:xfrm>
                           <a:off x="0" y="0"/>
-                          <a:ext cx="1354320" cy="1945080"/>
+                          <a:ext cx="1355040" cy="1945800"/>
                         </a:xfrm>
                         <a:prstGeom prst="rect">
                           <a:avLst/>
@@ -2614,7 +2646,7 @@
           </mc:Choice>
           <mc:Fallback>
             <w:pict>
-              <v:rect id="shape_0" ID="graphic3" fillcolor="white" stroked="t" style="position:absolute;margin-left:122.25pt;margin-top:6.8pt;width:106.6pt;height:153.1pt">
+              <v:rect id="shape_0" ID="graphic3" fillcolor="white" stroked="t" style="position:absolute;margin-left:122.25pt;margin-top:6.8pt;width:106.65pt;height:153.15pt">
                 <w10:wrap type="square"/>
                 <v:fill o:detectmouseclick="t" type="solid" color2="black"/>
                 <v:stroke color="black" weight="720" joinstyle="round" endcap="flat"/>
@@ -2707,7 +2739,7 @@
                 <wp:positionV relativeFrom="paragraph">
                   <wp:posOffset>2229485</wp:posOffset>
                 </wp:positionV>
-                <wp:extent cx="1355090" cy="2231390"/>
+                <wp:extent cx="1355725" cy="2232025"/>
                 <wp:effectExtent l="0" t="0" r="0" b="0"/>
                 <wp:wrapNone/>
                 <wp:docPr id="25" name="graphic2"/>
@@ -2718,7 +2750,7 @@
                       <wps:spPr>
                         <a:xfrm>
                           <a:off x="0" y="0"/>
-                          <a:ext cx="1354320" cy="2230920"/>
+                          <a:ext cx="1355040" cy="2231280"/>
                         </a:xfrm>
                         <a:prstGeom prst="rect">
                           <a:avLst/>
@@ -2852,7 +2884,7 @@
           </mc:Choice>
           <mc:Fallback>
             <w:pict>
-              <v:rect id="shape_0" ID="graphic2" fillcolor="#ffff99" stroked="t" style="position:absolute;margin-left:-3pt;margin-top:175.55pt;width:106.6pt;height:175.6pt">
+              <v:rect id="shape_0" ID="graphic2" fillcolor="#ffff99" stroked="t" style="position:absolute;margin-left:-3pt;margin-top:175.55pt;width:106.65pt;height:175.65pt">
                 <w10:wrap type="square"/>
                 <v:fill o:detectmouseclick="t" type="solid" color2="#000066"/>
                 <v:stroke color="black" weight="720" joinstyle="round" endcap="flat"/>

</xml_diff>